<commit_message>
Information letter translations improved
</commit_message>
<xml_diff>
--- a/TRIZ-Cup/2020/InformationLetter-2020.docx
+++ b/TRIZ-Cup/2020/InformationLetter-2020.docx
@@ -10,21 +10,21 @@
         <w:tblInd w:w="0" w:type="dxa"/>
         <w:tblCellMar>
           <w:top w:w="0" w:type="dxa"/>
-          <w:left w:w="108" w:type="dxa"/>
+          <w:left w:w="113" w:type="dxa"/>
           <w:bottom w:w="0" w:type="dxa"/>
           <w:right w:w="108" w:type="dxa"/>
         </w:tblCellMar>
         <w:tblLook w:lastRow="0" w:firstRow="1" w:lastColumn="0" w:firstColumn="1" w:val="04a0" w:noHBand="0" w:noVBand="1"/>
       </w:tblPr>
       <w:tblGrid>
-        <w:gridCol w:w="5069"/>
-        <w:gridCol w:w="5068"/>
+        <w:gridCol w:w="5070"/>
+        <w:gridCol w:w="5067"/>
       </w:tblGrid>
       <w:tr>
         <w:trPr/>
         <w:tc>
           <w:tcPr>
-            <w:tcW w:w="5069" w:type="dxa"/>
+            <w:tcW w:w="5070" w:type="dxa"/>
             <w:tcBorders>
               <w:top w:val="nil"/>
               <w:left w:val="nil"/>
@@ -88,7 +88,7 @@
         </w:tc>
         <w:tc>
           <w:tcPr>
-            <w:tcW w:w="5068" w:type="dxa"/>
+            <w:tcW w:w="5067" w:type="dxa"/>
             <w:tcBorders>
               <w:top w:val="nil"/>
               <w:left w:val="nil"/>
@@ -127,11 +127,11 @@
                   <wp:effectExtent l="0" t="0" r="0" b="0"/>
                   <wp:wrapTight wrapText="bothSides">
                     <wp:wrapPolygon edited="0">
-                      <wp:start x="-30" y="0"/>
-                      <wp:lineTo x="-30" y="21343"/>
-                      <wp:lineTo x="21370" y="21343"/>
-                      <wp:lineTo x="21370" y="0"/>
-                      <wp:lineTo x="-30" y="0"/>
+                      <wp:start x="-60" y="0"/>
+                      <wp:lineTo x="-60" y="21313"/>
+                      <wp:lineTo x="21365" y="21313"/>
+                      <wp:lineTo x="21365" y="0"/>
+                      <wp:lineTo x="-60" y="0"/>
                     </wp:wrapPolygon>
                   </wp:wrapTight>
                   <wp:docPr id="1" name="Рисунок 2" descr=""/>
@@ -191,7 +191,7 @@
         <w:pStyle w:val="Berschrift2"/>
         <w:numPr>
           <w:ilvl w:val="1"/>
-          <w:numId w:val="1"/>
+          <w:numId w:val="2"/>
         </w:numPr>
         <w:jc w:val="center"/>
         <w:rPr>
@@ -207,7 +207,8 @@
     <w:p>
       <w:pPr>
         <w:pStyle w:val="Normal"/>
-        <w:ind w:firstLine="567"/>
+        <w:spacing w:before="0" w:after="57"/>
+        <w:ind w:left="0" w:right="0" w:hanging="0"/>
         <w:jc w:val="both"/>
         <w:rPr>
           <w:sz w:val="24"/>
@@ -240,7 +241,8 @@
     <w:p>
       <w:pPr>
         <w:pStyle w:val="Normal"/>
-        <w:ind w:firstLine="567"/>
+        <w:spacing w:before="0" w:after="57"/>
+        <w:ind w:left="0" w:right="0" w:hanging="0"/>
         <w:jc w:val="both"/>
         <w:rPr>
           <w:sz w:val="24"/>
@@ -258,7 +260,8 @@
     <w:p>
       <w:pPr>
         <w:pStyle w:val="Normal"/>
-        <w:ind w:firstLine="567"/>
+        <w:spacing w:before="0" w:after="57"/>
+        <w:ind w:left="0" w:right="0" w:hanging="0"/>
         <w:jc w:val="both"/>
         <w:rPr>
           <w:sz w:val="24"/>
@@ -276,7 +279,8 @@
     <w:p>
       <w:pPr>
         <w:pStyle w:val="Normal"/>
-        <w:ind w:firstLine="567"/>
+        <w:spacing w:before="0" w:after="57"/>
+        <w:ind w:left="0" w:right="0" w:hanging="0"/>
         <w:jc w:val="both"/>
         <w:rPr>
           <w:sz w:val="24"/>
@@ -294,7 +298,8 @@
     <w:p>
       <w:pPr>
         <w:pStyle w:val="Normal"/>
-        <w:ind w:firstLine="567"/>
+        <w:spacing w:before="0" w:after="57"/>
+        <w:ind w:left="0" w:right="0" w:hanging="0"/>
         <w:jc w:val="both"/>
         <w:rPr/>
       </w:pPr>
@@ -376,7 +381,8 @@
     <w:p>
       <w:pPr>
         <w:pStyle w:val="Normal"/>
-        <w:ind w:firstLine="567"/>
+        <w:spacing w:before="0" w:after="57"/>
+        <w:ind w:left="0" w:right="0" w:hanging="0"/>
         <w:jc w:val="both"/>
         <w:rPr>
           <w:sz w:val="24"/>
@@ -404,6 +410,40 @@
           <w:szCs w:val="24"/>
         </w:rPr>
         <w:t xml:space="preserve">Региональные представители имеют право на получение методических рекомендаций и дополнительное консультирование по организации регионального этапа конкурса. В одном регионе может быть несколько представителей конкурса. </w:t>
+      </w:r>
+    </w:p>
+    <w:p>
+      <w:pPr>
+        <w:pStyle w:val="Normal"/>
+        <w:spacing w:before="0" w:after="57"/>
+        <w:ind w:left="0" w:right="0" w:hanging="0"/>
+        <w:jc w:val="both"/>
+        <w:rPr>
+          <w:sz w:val="24"/>
+          <w:szCs w:val="24"/>
+        </w:rPr>
+      </w:pPr>
+      <w:r>
+        <w:rPr>
+          <w:sz w:val="24"/>
+          <w:szCs w:val="24"/>
+        </w:rPr>
+        <w:t xml:space="preserve">Итоги конкурса будут подведены </w:t>
+      </w:r>
+      <w:r>
+        <w:rPr>
+          <w:b/>
+          <w:sz w:val="24"/>
+          <w:szCs w:val="24"/>
+        </w:rPr>
+        <w:t>до 22 апреля 2020 года</w:t>
+      </w:r>
+      <w:r>
+        <w:rPr>
+          <w:sz w:val="24"/>
+          <w:szCs w:val="24"/>
+        </w:rPr>
+        <w:t xml:space="preserve">. Победители и наиболее активные участники конкурса будут приглашены на конференцию Саммита разработчиков ТРИЗ, которая пройдет в Минске в июне 2020 года. </w:t>
       </w:r>
     </w:p>
     <w:p>
@@ -421,22 +461,21 @@
           <w:sz w:val="24"/>
           <w:szCs w:val="24"/>
         </w:rPr>
-        <w:t xml:space="preserve">Итоги конкурса будут подведены </w:t>
-      </w:r>
-      <w:r>
-        <w:rPr>
-          <w:b/>
-          <w:sz w:val="24"/>
-          <w:szCs w:val="24"/>
-        </w:rPr>
-        <w:t>до 22 апреля 2020 года</w:t>
-      </w:r>
-      <w:r>
-        <w:rPr>
-          <w:sz w:val="24"/>
-          <w:szCs w:val="24"/>
-        </w:rPr>
-        <w:t xml:space="preserve">. Победители и наиболее активные участники конкурса будут приглашены на конференцию Саммита разработчиков ТРИЗ, которая пройдет в Минске в июне 2020 года. </w:t>
+      </w:r>
+    </w:p>
+    <w:p>
+      <w:pPr>
+        <w:pStyle w:val="Normal"/>
+        <w:ind w:left="0" w:right="0" w:hanging="0"/>
+        <w:jc w:val="both"/>
+        <w:rPr/>
+      </w:pPr>
+      <w:r>
+        <w:rPr>
+          <w:sz w:val="24"/>
+          <w:szCs w:val="24"/>
+        </w:rPr>
+        <w:t>Оргкомитет конкурса: Рубина Н.В., Рубин М.С., Амнуэль П.Р.</w:t>
       </w:r>
     </w:p>
     <w:p>
@@ -445,45 +484,19 @@
         <w:ind w:firstLine="567"/>
         <w:jc w:val="both"/>
         <w:rPr>
-          <w:sz w:val="24"/>
-          <w:szCs w:val="24"/>
-        </w:rPr>
-      </w:pPr>
-      <w:r>
-        <w:rPr>
-          <w:sz w:val="24"/>
-          <w:szCs w:val="24"/>
-        </w:rPr>
-      </w:r>
-    </w:p>
-    <w:p>
-      <w:pPr>
-        <w:pStyle w:val="Normal"/>
-        <w:ind w:firstLine="567"/>
-        <w:jc w:val="both"/>
-        <w:rPr/>
-      </w:pPr>
-      <w:r>
-        <w:rPr>
-          <w:sz w:val="24"/>
-          <w:szCs w:val="24"/>
-        </w:rPr>
-        <w:t>Оргкомитет конкурса: Рубина Н.В., Рубин М.С., Амнуэль П.Р.</w:t>
-      </w:r>
-    </w:p>
-    <w:p>
-      <w:pPr>
-        <w:pStyle w:val="Normal"/>
-        <w:ind w:firstLine="567"/>
-        <w:jc w:val="both"/>
-        <w:rPr>
           <w:rFonts w:ascii="Calibri" w:hAnsi="Calibri"/>
           <w:sz w:val="24"/>
           <w:szCs w:val="24"/>
         </w:rPr>
       </w:pPr>
       <w:r>
-        <w:rPr/>
+        <w:rPr>
+          <w:sz w:val="24"/>
+          <w:szCs w:val="24"/>
+        </w:rPr>
+      </w:r>
+      <w:r>
+        <w:br w:type="page"/>
       </w:r>
     </w:p>
     <w:p>
@@ -491,7 +504,7 @@
         <w:pStyle w:val="Berschrift2"/>
         <w:numPr>
           <w:ilvl w:val="1"/>
-          <w:numId w:val="1"/>
+          <w:numId w:val="2"/>
         </w:numPr>
         <w:jc w:val="center"/>
         <w:rPr/>
@@ -504,8 +517,8 @@
     <w:p>
       <w:pPr>
         <w:pStyle w:val="Textkrper"/>
-        <w:spacing w:lineRule="auto" w:line="276" w:before="0" w:after="0"/>
-        <w:ind w:left="0" w:right="0" w:firstLine="567"/>
+        <w:spacing w:lineRule="auto" w:line="240" w:before="0" w:after="57"/>
+        <w:ind w:left="0" w:right="0" w:hanging="0"/>
         <w:jc w:val="both"/>
         <w:rPr/>
       </w:pPr>
@@ -520,43 +533,65 @@
           <w:b/>
           <w:sz w:val="24"/>
         </w:rPr>
-        <w:t xml:space="preserve">"TRIZ Summit - 2020 Cup" </w:t>
-      </w:r>
-      <w:r>
-        <w:rPr>
-          <w:sz w:val="24"/>
-        </w:rPr>
-        <w:t>. Pupils and students studying TRIZ, as well as TRIZ teachers, can take part in the competition.</w:t>
-      </w:r>
-      <w:r>
-        <w:rPr>
-          <w:sz w:val="24"/>
-        </w:rPr>
-        <w:t xml:space="preserve"> </w:t>
+        <w:t xml:space="preserve">"TRIZ Summit 2020 Cup" </w:t>
+      </w:r>
+      <w:r>
+        <w:rPr>
+          <w:sz w:val="24"/>
+        </w:rPr>
+        <w:t xml:space="preserve">. Pupils and students studying TRIZ, as well as TRIZ teachers, can take part in the competition. </w:t>
       </w:r>
     </w:p>
     <w:p>
       <w:pPr>
         <w:pStyle w:val="Textkrper"/>
-        <w:spacing w:lineRule="auto" w:line="276" w:before="0" w:after="200"/>
-        <w:ind w:left="0" w:right="0" w:firstLine="567"/>
-        <w:jc w:val="both"/>
-        <w:rPr>
-          <w:sz w:val="24"/>
-        </w:rPr>
-      </w:pPr>
-      <w:r>
-        <w:rPr>
-          <w:sz w:val="24"/>
-        </w:rPr>
-        <w:t>The competition is held in the nominations: "Invention"; "Fantasy"; "TRIZ Tools"; “Research projects”; "TRIZ Videos". TRIZ teachers submit programs, methodological and didactic materials for the TRIZ course for various categories of students to the competition.</w:t>
+        <w:spacing w:lineRule="auto" w:line="240" w:before="0" w:after="57"/>
+        <w:ind w:left="0" w:right="0" w:hanging="0"/>
+        <w:jc w:val="both"/>
+        <w:rPr/>
+      </w:pPr>
+      <w:r>
+        <w:rPr>
+          <w:sz w:val="24"/>
+        </w:rPr>
+        <w:t xml:space="preserve">The competition is held in the nominations: "Invention"; "Fantasy"; "TRIZ Tools"; “Research projects”; "TRIZ Videos". TRIZ teachers submit programs, methodological and didactic materials </w:t>
+      </w:r>
+      <w:r>
+        <w:rPr>
+          <w:sz w:val="24"/>
+        </w:rPr>
+        <w:t xml:space="preserve">of </w:t>
+      </w:r>
+      <w:r>
+        <w:rPr>
+          <w:sz w:val="24"/>
+        </w:rPr>
+        <w:t>TRIZ course</w:t>
+      </w:r>
+      <w:r>
+        <w:rPr>
+          <w:sz w:val="24"/>
+        </w:rPr>
+        <w:t>s</w:t>
+      </w:r>
+      <w:r>
+        <w:rPr>
+          <w:sz w:val="24"/>
+        </w:rPr>
+        <w:t xml:space="preserve"> for </w:t>
+      </w:r>
+      <w:r>
+        <w:rPr>
+          <w:sz w:val="24"/>
+        </w:rPr>
+        <w:t>different audiences.</w:t>
       </w:r>
     </w:p>
     <w:p>
       <w:pPr>
         <w:pStyle w:val="Textkrper"/>
-        <w:spacing w:lineRule="auto" w:line="276" w:before="0" w:after="0"/>
-        <w:ind w:left="0" w:right="0" w:firstLine="567"/>
+        <w:spacing w:lineRule="auto" w:line="240" w:before="0" w:after="57"/>
+        <w:ind w:left="0" w:right="0" w:hanging="0"/>
         <w:jc w:val="both"/>
         <w:rPr>
           <w:rFonts w:ascii="Calibri" w:hAnsi="Calibri"/>
@@ -573,8 +608,8 @@
     <w:p>
       <w:pPr>
         <w:pStyle w:val="Textkrper"/>
-        <w:spacing w:lineRule="auto" w:line="276" w:before="0" w:after="0"/>
-        <w:ind w:left="0" w:right="0" w:firstLine="567"/>
+        <w:spacing w:lineRule="auto" w:line="240" w:before="0" w:after="57"/>
+        <w:ind w:left="0" w:right="0" w:hanging="0"/>
         <w:jc w:val="both"/>
         <w:rPr>
           <w:sz w:val="24"/>
@@ -590,8 +625,8 @@
     <w:p>
       <w:pPr>
         <w:pStyle w:val="Textkrper"/>
-        <w:spacing w:lineRule="auto" w:line="276" w:before="0" w:after="0"/>
-        <w:ind w:left="0" w:right="0" w:firstLine="567"/>
+        <w:spacing w:lineRule="auto" w:line="240" w:before="0" w:after="57"/>
+        <w:ind w:left="0" w:right="0" w:hanging="0"/>
         <w:jc w:val="both"/>
         <w:rPr/>
       </w:pPr>
@@ -599,7 +634,19 @@
         <w:rPr>
           <w:sz w:val="24"/>
         </w:rPr>
-        <w:t xml:space="preserve">The competition is held from the moment of sending this newsletter and lasts </w:t>
+        <w:t xml:space="preserve">The competition </w:t>
+      </w:r>
+      <w:r>
+        <w:rPr>
+          <w:sz w:val="24"/>
+        </w:rPr>
+        <w:t xml:space="preserve">starts </w:t>
+      </w:r>
+      <w:r>
+        <w:rPr>
+          <w:sz w:val="24"/>
+        </w:rPr>
+        <w:t xml:space="preserve">from the moment of sending this newsletter and lasts </w:t>
       </w:r>
       <w:r>
         <w:rPr>
@@ -612,7 +659,19 @@
         <w:rPr>
           <w:sz w:val="24"/>
         </w:rPr>
-        <w:t xml:space="preserve">The Regulation on the competition and the competition tasks are attached to this letter. The working languages of the competition are Russian and English. The competition can be held in national languages, but at the same time there must be a representative of the organizing committee of the competition working in this language, endowed with the right to evaluate the submitted works. All materials are accepted electronically. Address for correspondence and sending of entries: </w:t>
+        <w:t xml:space="preserve">The Regulation on the competition and the competition tasks are attached to this letter. The working languages of the competition are Russian and English. The competition can be held in national languages, but there must be a representative of the organizing committee of the competition working in this language, endowed with the right to evaluate the submitted works. All materials are accepted electronically. Address for correspondence and </w:t>
+      </w:r>
+      <w:r>
+        <w:rPr>
+          <w:sz w:val="24"/>
+        </w:rPr>
+        <w:t>submissions</w:t>
+      </w:r>
+      <w:r>
+        <w:rPr>
+          <w:sz w:val="24"/>
+        </w:rPr>
+        <w:t xml:space="preserve">: </w:t>
       </w:r>
       <w:r>
         <w:rPr>
@@ -627,8 +686,8 @@
     <w:p>
       <w:pPr>
         <w:pStyle w:val="Textkrper"/>
-        <w:spacing w:lineRule="auto" w:line="276" w:before="0" w:after="0"/>
-        <w:ind w:left="0" w:right="0" w:firstLine="567"/>
+        <w:spacing w:lineRule="auto" w:line="240" w:before="0" w:after="57"/>
+        <w:ind w:left="0" w:right="0" w:hanging="0"/>
         <w:jc w:val="both"/>
         <w:rPr>
           <w:sz w:val="24"/>
@@ -659,56 +718,64 @@
         <w:rPr>
           <w:sz w:val="24"/>
         </w:rPr>
-        <w:t>Regional representatives have the right to receive guidelines and additional advice on the organization of the regional stage of the competition. In one region there may be several representatives of the competition.</w:t>
-      </w:r>
-      <w:r>
-        <w:rPr>
+        <w:t xml:space="preserve">Regional representatives have the right to receive guidelines and additional advice on the organization of the regional stage of the competition. In one region there may be several representatives of the competition. </w:t>
+      </w:r>
+    </w:p>
+    <w:p>
+      <w:pPr>
+        <w:pStyle w:val="Textkrper"/>
+        <w:spacing w:lineRule="auto" w:line="240" w:before="0" w:after="57"/>
+        <w:ind w:left="0" w:right="0" w:hanging="0"/>
+        <w:jc w:val="both"/>
+        <w:rPr/>
+      </w:pPr>
+      <w:r>
+        <w:rPr>
+          <w:sz w:val="24"/>
+        </w:rPr>
+        <w:t xml:space="preserve">The competition results will be summed </w:t>
+      </w:r>
+      <w:r>
+        <w:rPr>
+          <w:b w:val="false"/>
+          <w:bCs w:val="false"/>
+          <w:sz w:val="24"/>
+        </w:rPr>
+        <w:t>up</w:t>
+      </w:r>
+      <w:r>
+        <w:rPr>
+          <w:b/>
           <w:sz w:val="24"/>
         </w:rPr>
         <w:t xml:space="preserve"> </w:t>
       </w:r>
+      <w:r>
+        <w:rPr>
+          <w:b/>
+          <w:sz w:val="24"/>
+        </w:rPr>
+        <w:t>until</w:t>
+      </w:r>
+      <w:r>
+        <w:rPr>
+          <w:b/>
+          <w:sz w:val="24"/>
+        </w:rPr>
+        <w:t xml:space="preserve"> 22 April 2020</w:t>
+      </w:r>
+      <w:r>
+        <w:rPr>
+          <w:sz w:val="24"/>
+        </w:rPr>
+        <w:t xml:space="preserve">. The winners and the most active participants of the competition will be invited to the conference of the TRIZ Developers Summit, which will be held in Minsk in June 2020. </w:t>
+      </w:r>
     </w:p>
     <w:p>
       <w:pPr>
         <w:pStyle w:val="Textkrper"/>
-        <w:spacing w:lineRule="auto" w:line="276" w:before="0" w:after="0"/>
-        <w:ind w:left="0" w:right="0" w:firstLine="567"/>
-        <w:jc w:val="both"/>
-        <w:rPr>
-          <w:sz w:val="24"/>
-        </w:rPr>
-      </w:pPr>
-      <w:r>
-        <w:rPr>
-          <w:sz w:val="24"/>
-        </w:rPr>
-        <w:t xml:space="preserve">The competition results will be summed </w:t>
-      </w:r>
-      <w:r>
-        <w:rPr>
-          <w:b/>
-          <w:sz w:val="24"/>
-        </w:rPr>
-        <w:t>upto 22 April 2020</w:t>
-      </w:r>
-      <w:r>
-        <w:rPr>
-          <w:sz w:val="24"/>
-        </w:rPr>
-        <w:t>. The winners and the most active participants of the competition will be invited to the conference of the TRIZ Developers Summit, which will be held in Minsk in June 2020.</w:t>
-      </w:r>
-      <w:r>
-        <w:rPr>
-          <w:sz w:val="24"/>
-        </w:rPr>
-        <w:t xml:space="preserve"> </w:t>
-      </w:r>
-    </w:p>
-    <w:p>
-      <w:pPr>
-        <w:pStyle w:val="Textkrper"/>
-        <w:spacing w:lineRule="auto" w:line="276" w:before="0" w:after="0"/>
-        <w:ind w:left="0" w:right="0" w:firstLine="567"/>
+        <w:spacing w:lineRule="auto" w:line="240" w:before="0" w:after="57"/>
+        <w:ind w:left="0" w:right="0" w:hanging="0"/>
         <w:jc w:val="both"/>
         <w:rPr/>
       </w:pPr>
@@ -716,13 +783,10 @@
         <w:rPr>
           <w:sz w:val="24"/>
         </w:rPr>
-        <w:t>Organizing committee of the competition: Rubina N.V., Rubin M.S. , Amnuel P.R.</w:t>
-      </w:r>
-      <w:r>
-        <w:rPr>
-          <w:sz w:val="24"/>
-        </w:rPr>
-        <w:t xml:space="preserve"> </w:t>
+        <w:t xml:space="preserve">Organizing committee of the competition: Rubina N.V., Rubin M.S. , Amnuel P.R. </w:t>
+      </w:r>
+      <w:r>
+        <w:br w:type="page"/>
       </w:r>
     </w:p>
     <w:p>
@@ -730,7 +794,7 @@
         <w:pStyle w:val="Berschrift2"/>
         <w:numPr>
           <w:ilvl w:val="1"/>
-          <w:numId w:val="1"/>
+          <w:numId w:val="2"/>
         </w:numPr>
         <w:jc w:val="center"/>
         <w:rPr/>
@@ -743,96 +807,381 @@
     <w:p>
       <w:pPr>
         <w:pStyle w:val="Textkrper"/>
-        <w:spacing w:before="0" w:after="0"/>
-        <w:jc w:val="both"/>
-        <w:rPr>
-          <w:sz w:val="24"/>
-          <w:szCs w:val="24"/>
-        </w:rPr>
-      </w:pPr>
-      <w:r>
-        <w:rPr>
-          <w:sz w:val="24"/>
-          <w:szCs w:val="24"/>
-          <w:lang w:val="de-DE"/>
-        </w:rPr>
-        <w:t>Die internationale öffentliche Organisation „TRIZ Developers Summit“ kündigt einen Wettbewerb zum TRIZ Summit 2020 Cup für Schüler und Studenten an. Am Wettbewerb können Schüler und Studierende der TRIZ sowie Lehrkräfte der TRIZ teilnehmen.</w:t>
+        <w:spacing w:lineRule="auto" w:line="240" w:before="0" w:after="57"/>
+        <w:jc w:val="both"/>
+        <w:rPr/>
+      </w:pPr>
+      <w:r>
+        <w:rPr>
+          <w:sz w:val="24"/>
+          <w:szCs w:val="24"/>
+          <w:lang w:val="de-DE"/>
+        </w:rPr>
+        <w:t xml:space="preserve">Die internationale öffentliche Organisation „TRIZ Developers Summit“ kündigt </w:t>
+      </w:r>
+      <w:r>
+        <w:rPr>
+          <w:sz w:val="24"/>
+          <w:szCs w:val="24"/>
+          <w:lang w:val="de-DE"/>
+        </w:rPr>
+        <w:t xml:space="preserve">den </w:t>
+      </w:r>
+      <w:r>
+        <w:rPr>
+          <w:sz w:val="24"/>
+          <w:szCs w:val="24"/>
+          <w:lang w:val="de-DE"/>
+        </w:rPr>
+        <w:t xml:space="preserve">Wettbewerb </w:t>
+      </w:r>
+      <w:r>
+        <w:rPr>
+          <w:b/>
+          <w:bCs/>
+          <w:sz w:val="24"/>
+          <w:szCs w:val="24"/>
+          <w:lang w:val="de-DE"/>
+        </w:rPr>
+        <w:t xml:space="preserve">TRIZ Summit 2020 Cup </w:t>
+      </w:r>
+      <w:r>
+        <w:rPr>
+          <w:sz w:val="24"/>
+          <w:szCs w:val="24"/>
+          <w:lang w:val="de-DE"/>
+        </w:rPr>
+        <w:t xml:space="preserve">für Schüler und Studenten an. Am Wettbewerb können Schüler und Studierende sowie </w:t>
+      </w:r>
+      <w:r>
+        <w:rPr>
+          <w:sz w:val="24"/>
+          <w:szCs w:val="24"/>
+          <w:lang w:val="de-DE"/>
+        </w:rPr>
+        <w:t>TRIZ-</w:t>
+      </w:r>
+      <w:r>
+        <w:rPr>
+          <w:sz w:val="24"/>
+          <w:szCs w:val="24"/>
+          <w:lang w:val="de-DE"/>
+        </w:rPr>
+        <w:t>Lehrkräfte teilnehmen.</w:t>
       </w:r>
     </w:p>
     <w:p>
       <w:pPr>
         <w:pStyle w:val="Textkrper"/>
-        <w:spacing w:before="0" w:after="0"/>
-        <w:jc w:val="both"/>
-        <w:rPr>
-          <w:sz w:val="24"/>
-          <w:szCs w:val="24"/>
-        </w:rPr>
-      </w:pPr>
-      <w:r>
-        <w:rPr>
-          <w:sz w:val="24"/>
-          <w:szCs w:val="24"/>
-          <w:lang w:val="de-DE"/>
-        </w:rPr>
-        <w:t>Der Wettbewerb findet in den Nominierungen statt: "Invention"; "Fantasie"; "TRIZ Tools"; "Forschungsprojekte"; "TRIZ Videos". TRIZ-Lehrkräfte reichen beim Wettbewerb Programme, methodische und didaktische Materialien für den TRIZ-Kurs für verschiedene Kategorien von Studierenden ein.</w:t>
+        <w:spacing w:lineRule="auto" w:line="240" w:before="0" w:after="57"/>
+        <w:jc w:val="both"/>
+        <w:rPr/>
+      </w:pPr>
+      <w:r>
+        <w:rPr>
+          <w:sz w:val="24"/>
+          <w:szCs w:val="24"/>
+          <w:lang w:val="de-DE"/>
+        </w:rPr>
+        <w:t xml:space="preserve">Der Wettbewerb findet in den </w:t>
+      </w:r>
+      <w:r>
+        <w:rPr>
+          <w:sz w:val="24"/>
+          <w:szCs w:val="24"/>
+          <w:lang w:val="de-DE"/>
+        </w:rPr>
+        <w:t>Kategorien</w:t>
+      </w:r>
+      <w:r>
+        <w:rPr>
+          <w:sz w:val="24"/>
+          <w:szCs w:val="24"/>
+          <w:lang w:val="de-DE"/>
+        </w:rPr>
+        <w:t xml:space="preserve"> "</w:t>
+      </w:r>
+      <w:r>
+        <w:rPr>
+          <w:sz w:val="24"/>
+          <w:szCs w:val="24"/>
+          <w:lang w:val="de-DE"/>
+        </w:rPr>
+        <w:t>Erfinden</w:t>
+      </w:r>
+      <w:r>
+        <w:rPr>
+          <w:sz w:val="24"/>
+          <w:szCs w:val="24"/>
+          <w:lang w:val="de-DE"/>
+        </w:rPr>
+        <w:t>"; "Fantasie</w:t>
+      </w:r>
+      <w:r>
+        <w:rPr>
+          <w:sz w:val="24"/>
+          <w:szCs w:val="24"/>
+          <w:lang w:val="de-DE"/>
+        </w:rPr>
+        <w:t>ren</w:t>
+      </w:r>
+      <w:r>
+        <w:rPr>
+          <w:sz w:val="24"/>
+          <w:szCs w:val="24"/>
+          <w:lang w:val="de-DE"/>
+        </w:rPr>
+        <w:t xml:space="preserve">"; "TRIZ </w:t>
+      </w:r>
+      <w:r>
+        <w:rPr>
+          <w:sz w:val="24"/>
+          <w:szCs w:val="24"/>
+          <w:lang w:val="de-DE"/>
+        </w:rPr>
+        <w:t>Werkzeuge</w:t>
+      </w:r>
+      <w:r>
+        <w:rPr>
+          <w:sz w:val="24"/>
+          <w:szCs w:val="24"/>
+          <w:lang w:val="de-DE"/>
+        </w:rPr>
+        <w:t xml:space="preserve">"; "Forschungsprojekte"; "TRIZ Videos" </w:t>
+      </w:r>
+      <w:r>
+        <w:rPr>
+          <w:sz w:val="24"/>
+          <w:szCs w:val="24"/>
+          <w:lang w:val="de-DE"/>
+        </w:rPr>
+        <w:t>statt</w:t>
+      </w:r>
+      <w:r>
+        <w:rPr>
+          <w:sz w:val="24"/>
+          <w:szCs w:val="24"/>
+          <w:lang w:val="de-DE"/>
+        </w:rPr>
+        <w:t xml:space="preserve">. TRIZ-Lehrkräfte reichen </w:t>
+      </w:r>
+      <w:r>
+        <w:rPr>
+          <w:sz w:val="24"/>
+          <w:szCs w:val="24"/>
+          <w:lang w:val="de-DE"/>
+        </w:rPr>
+        <w:t xml:space="preserve">zum </w:t>
+      </w:r>
+      <w:r>
+        <w:rPr>
+          <w:sz w:val="24"/>
+          <w:szCs w:val="24"/>
+          <w:lang w:val="de-DE"/>
+        </w:rPr>
+        <w:t>Wettbewerb Programme, methodische und didaktische Materialien für TRIZ-Kurs</w:t>
+      </w:r>
+      <w:r>
+        <w:rPr>
+          <w:sz w:val="24"/>
+          <w:szCs w:val="24"/>
+          <w:lang w:val="de-DE"/>
+        </w:rPr>
+        <w:t>e</w:t>
+      </w:r>
+      <w:r>
+        <w:rPr>
+          <w:sz w:val="24"/>
+          <w:szCs w:val="24"/>
+          <w:lang w:val="de-DE"/>
+        </w:rPr>
+        <w:t xml:space="preserve"> für verschiedene </w:t>
+      </w:r>
+      <w:r>
+        <w:rPr>
+          <w:sz w:val="24"/>
+          <w:szCs w:val="24"/>
+          <w:lang w:val="de-DE"/>
+        </w:rPr>
+        <w:t>Zielgruppen ein.</w:t>
       </w:r>
     </w:p>
     <w:p>
       <w:pPr>
         <w:pStyle w:val="Textkrper"/>
-        <w:spacing w:before="0" w:after="0"/>
-        <w:jc w:val="both"/>
-        <w:rPr>
-          <w:sz w:val="24"/>
-          <w:szCs w:val="24"/>
-        </w:rPr>
-      </w:pPr>
-      <w:r>
-        <w:rPr>
-          <w:sz w:val="24"/>
-          <w:szCs w:val="24"/>
-          <w:lang w:val="de-DE"/>
-        </w:rPr>
-        <w:t>Die Ergebnisse des Wettbewerbs werden nach Alterskategorien zusammengefasst: 8-10 Jahre; 11-14 Jahre alt; 15-17 Jahre alt; Studenten Lehrer.</w:t>
+        <w:spacing w:lineRule="auto" w:line="240" w:before="0" w:after="57"/>
+        <w:jc w:val="both"/>
+        <w:rPr/>
+      </w:pPr>
+      <w:r>
+        <w:rPr>
+          <w:sz w:val="24"/>
+          <w:szCs w:val="24"/>
+          <w:lang w:val="de-DE"/>
+        </w:rPr>
+        <w:t>Die Ergebnisse des Wettbewerbs werden nach Alterskategorien zusammengefasst: 8-10 Jahre; 11-14 Jahre; 15-17 Jahre; Studenten; Lehrer.</w:t>
       </w:r>
     </w:p>
     <w:p>
       <w:pPr>
         <w:pStyle w:val="Textkrper"/>
-        <w:spacing w:before="0" w:after="0"/>
-        <w:jc w:val="both"/>
-        <w:rPr>
-          <w:sz w:val="24"/>
-          <w:szCs w:val="24"/>
-        </w:rPr>
-      </w:pPr>
-      <w:r>
-        <w:rPr>
-          <w:sz w:val="24"/>
-          <w:szCs w:val="24"/>
-          <w:lang w:val="de-DE"/>
-        </w:rPr>
-        <w:t>Die Gewinner des internationalen Wettbewerbs erhalten Diplome, Teilnahmebescheinigungen und Gedenkpreise.</w:t>
+        <w:spacing w:lineRule="auto" w:line="240" w:before="0" w:after="57"/>
+        <w:jc w:val="both"/>
+        <w:rPr/>
+      </w:pPr>
+      <w:r>
+        <w:rPr>
+          <w:sz w:val="24"/>
+          <w:szCs w:val="24"/>
+          <w:lang w:val="de-DE"/>
+        </w:rPr>
+        <w:t xml:space="preserve">Die Gewinner des internationalen Wettbewerbs erhalten Diplome, </w:t>
+      </w:r>
+      <w:r>
+        <w:rPr>
+          <w:sz w:val="24"/>
+          <w:szCs w:val="24"/>
+          <w:lang w:val="de-DE"/>
+        </w:rPr>
+        <w:t>Teilnahmebestätigungen</w:t>
+      </w:r>
+      <w:r>
+        <w:rPr>
+          <w:sz w:val="24"/>
+          <w:szCs w:val="24"/>
+          <w:lang w:val="de-DE"/>
+        </w:rPr>
+        <w:t xml:space="preserve"> und </w:t>
+      </w:r>
+      <w:r>
+        <w:rPr>
+          <w:sz w:val="24"/>
+          <w:szCs w:val="24"/>
+          <w:lang w:val="de-DE"/>
+        </w:rPr>
+        <w:t>Erinnerungsgeschenke</w:t>
+      </w:r>
+      <w:r>
+        <w:rPr>
+          <w:sz w:val="24"/>
+          <w:szCs w:val="24"/>
+          <w:lang w:val="de-DE"/>
+        </w:rPr>
+        <w:t>.</w:t>
       </w:r>
     </w:p>
     <w:p>
       <w:pPr>
         <w:pStyle w:val="Textkrper"/>
-        <w:spacing w:before="0" w:after="0"/>
-        <w:jc w:val="both"/>
-        <w:rPr>
-          <w:sz w:val="24"/>
-          <w:szCs w:val="24"/>
-        </w:rPr>
-      </w:pPr>
-      <w:r>
-        <w:rPr>
-          <w:sz w:val="24"/>
-          <w:szCs w:val="24"/>
-          <w:lang w:val="de-DE"/>
-        </w:rPr>
-        <w:t xml:space="preserve">Der Wettbewerb findet ab dem Zeitpunkt des Versands dieses Newsletters statt und dauert bis zum 22. März 2020. Die Wettbewerbsverordnung und die Wettbewerbsaufgaben sind diesem Schreiben beigefügt. Die Arbeitssprachen des Wettbewerbs sind Russisch und Englisch. Der Wettbewerb kann in Landessprachen abgehalten werden, gleichzeitig muss jedoch ein Vertreter des Organisationskomitees des Wettbewerbs in dieser Sprache anwesend sein, der das Recht hat, die eingereichten Werke zu bewerten. Alle Materialien werden elektronisch angenommen. Adresse für Korrespondenz und Einsendung von Einträgen: </w:t>
+        <w:spacing w:lineRule="auto" w:line="240" w:before="0" w:after="57"/>
+        <w:jc w:val="both"/>
+        <w:rPr/>
+      </w:pPr>
+      <w:r>
+        <w:rPr>
+          <w:sz w:val="24"/>
+          <w:szCs w:val="24"/>
+          <w:lang w:val="de-DE"/>
+        </w:rPr>
+        <w:t xml:space="preserve">Der Wettbewerb </w:t>
+      </w:r>
+      <w:r>
+        <w:rPr>
+          <w:sz w:val="24"/>
+          <w:szCs w:val="24"/>
+          <w:lang w:val="de-DE"/>
+        </w:rPr>
+        <w:t xml:space="preserve">startet mit dem </w:t>
+      </w:r>
+      <w:r>
+        <w:rPr>
+          <w:sz w:val="24"/>
+          <w:szCs w:val="24"/>
+          <w:lang w:val="de-DE"/>
+        </w:rPr>
+        <w:t xml:space="preserve">Versand dieses Newsletters statt und dauert </w:t>
+      </w:r>
+      <w:r>
+        <w:rPr>
+          <w:b/>
+          <w:bCs/>
+          <w:sz w:val="24"/>
+          <w:szCs w:val="24"/>
+          <w:lang w:val="de-DE"/>
+        </w:rPr>
+        <w:t>bis zum 22. März 2020</w:t>
+      </w:r>
+      <w:r>
+        <w:rPr>
+          <w:sz w:val="24"/>
+          <w:szCs w:val="24"/>
+          <w:lang w:val="de-DE"/>
+        </w:rPr>
+        <w:t xml:space="preserve">. Die Wettbewerbsordnung und die Wettbewerbsaufgaben sind diesem Schreiben beigefügt. Die Arbeitssprachen des Wettbewerbs sind Russisch und Englisch. Der Wettbewerb kann in </w:t>
+      </w:r>
+      <w:r>
+        <w:rPr>
+          <w:sz w:val="24"/>
+          <w:szCs w:val="24"/>
+          <w:lang w:val="de-DE"/>
+        </w:rPr>
+        <w:t xml:space="preserve">einer anderen </w:t>
+      </w:r>
+      <w:r>
+        <w:rPr>
+          <w:sz w:val="24"/>
+          <w:szCs w:val="24"/>
+          <w:lang w:val="de-DE"/>
+        </w:rPr>
+        <w:t xml:space="preserve">Landessprache abgehalten werden, </w:t>
+      </w:r>
+      <w:r>
+        <w:rPr>
+          <w:sz w:val="24"/>
+          <w:szCs w:val="24"/>
+          <w:lang w:val="de-DE"/>
+        </w:rPr>
+        <w:t xml:space="preserve">wenn </w:t>
+      </w:r>
+      <w:r>
+        <w:rPr>
+          <w:sz w:val="24"/>
+          <w:szCs w:val="24"/>
+          <w:lang w:val="de-DE"/>
+        </w:rPr>
+        <w:t xml:space="preserve">ein Vertreter des Organisationskomitees des Wettbewerbs </w:t>
+      </w:r>
+      <w:r>
+        <w:rPr>
+          <w:sz w:val="24"/>
+          <w:szCs w:val="24"/>
+          <w:lang w:val="de-DE"/>
+        </w:rPr>
+        <w:t xml:space="preserve">hinzugezogen wird, der diese Sprache spricht und </w:t>
+      </w:r>
+      <w:r>
+        <w:rPr>
+          <w:sz w:val="24"/>
+          <w:szCs w:val="24"/>
+          <w:lang w:val="de-DE"/>
+        </w:rPr>
+        <w:t xml:space="preserve">das Recht hat, die eingereichten Werke zu bewerten. Alle Materialien werden elektronisch angenommen. Adresse für Korrespondenz und Einsendung von </w:t>
+      </w:r>
+      <w:r>
+        <w:rPr>
+          <w:sz w:val="24"/>
+          <w:szCs w:val="24"/>
+          <w:lang w:val="de-DE"/>
+        </w:rPr>
+        <w:t>Bei</w:t>
+      </w:r>
+      <w:r>
+        <w:rPr>
+          <w:sz w:val="24"/>
+          <w:szCs w:val="24"/>
+          <w:lang w:val="de-DE"/>
+        </w:rPr>
+        <w:t xml:space="preserve">trägen: </w:t>
       </w:r>
       <w:hyperlink r:id="rId4">
         <w:r>
@@ -845,16 +1194,188 @@
           <w:t>TDS-2015@yandex.ru</w:t>
         </w:r>
       </w:hyperlink>
-      <w:hyperlink r:id="rId5">
-        <w:r>
-          <w:rPr>
-            <w:sz w:val="24"/>
-            <w:szCs w:val="24"/>
-            <w:lang w:val="de-DE"/>
-          </w:rPr>
-          <w:t xml:space="preserve"> </w:t>
-        </w:r>
-      </w:hyperlink>
+      <w:r>
+        <w:rPr>
+          <w:sz w:val="24"/>
+          <w:szCs w:val="24"/>
+          <w:lang w:val="de-DE"/>
+        </w:rPr>
+        <w:t xml:space="preserve"> </w:t>
+      </w:r>
+    </w:p>
+    <w:p>
+      <w:pPr>
+        <w:pStyle w:val="Textkrper"/>
+        <w:spacing w:lineRule="auto" w:line="240" w:before="0" w:after="57"/>
+        <w:jc w:val="both"/>
+        <w:rPr/>
+      </w:pPr>
+      <w:r>
+        <w:rPr>
+          <w:sz w:val="24"/>
+          <w:szCs w:val="24"/>
+          <w:lang w:val="de-DE"/>
+        </w:rPr>
+        <w:t xml:space="preserve">Zur Organisation des Wettbewerbs ernennt das Organisationskomitee seine regionalen Vertreter, die die Verteilung der Wettbewerbsaufgaben organisieren, die Antworten erhalten und an das Organisationskomitee des Wettbewerbs senden. Bitte senden Sie </w:t>
+      </w:r>
+      <w:r>
+        <w:rPr>
+          <w:sz w:val="24"/>
+          <w:szCs w:val="24"/>
+          <w:lang w:val="de-DE"/>
+        </w:rPr>
+        <w:t xml:space="preserve">uns </w:t>
+      </w:r>
+      <w:r>
+        <w:rPr>
+          <w:sz w:val="24"/>
+          <w:szCs w:val="24"/>
+          <w:lang w:val="de-DE"/>
+        </w:rPr>
+        <w:t xml:space="preserve">Ihre Bewerbungsunterlagen </w:t>
+      </w:r>
+      <w:r>
+        <w:rPr>
+          <w:sz w:val="24"/>
+          <w:szCs w:val="24"/>
+          <w:lang w:val="de-DE"/>
+        </w:rPr>
+        <w:t>als Regionalvertreter</w:t>
+      </w:r>
+      <w:r>
+        <w:rPr>
+          <w:sz w:val="24"/>
+          <w:szCs w:val="24"/>
+          <w:lang w:val="de-DE"/>
+        </w:rPr>
+        <w:t xml:space="preserve"> </w:t>
+      </w:r>
+      <w:r>
+        <w:rPr>
+          <w:b/>
+          <w:bCs/>
+          <w:sz w:val="24"/>
+          <w:szCs w:val="24"/>
+          <w:lang w:val="de-DE"/>
+        </w:rPr>
+        <w:t>bis zum 20. Dezember 2019</w:t>
+      </w:r>
+      <w:r>
+        <w:rPr>
+          <w:sz w:val="24"/>
+          <w:szCs w:val="24"/>
+          <w:lang w:val="de-DE"/>
+        </w:rPr>
+        <w:t xml:space="preserve">. Regionalvertreter haben das Recht, </w:t>
+      </w:r>
+      <w:r>
+        <w:rPr>
+          <w:sz w:val="24"/>
+          <w:szCs w:val="24"/>
+          <w:lang w:val="de-DE"/>
+        </w:rPr>
+        <w:t xml:space="preserve">methodische Handreichungen </w:t>
+      </w:r>
+      <w:r>
+        <w:rPr>
+          <w:sz w:val="24"/>
+          <w:szCs w:val="24"/>
+          <w:lang w:val="de-DE"/>
+        </w:rPr>
+        <w:t xml:space="preserve">und zusätzliche Beratung zur Organisation der regionalen Wettbewerbsphase zu erhalten. In einer Region können mehrere Vertreter des Wettbewerbs </w:t>
+      </w:r>
+      <w:r>
+        <w:rPr>
+          <w:sz w:val="24"/>
+          <w:szCs w:val="24"/>
+          <w:lang w:val="de-DE"/>
+        </w:rPr>
+        <w:t xml:space="preserve">benannt </w:t>
+      </w:r>
+      <w:r>
+        <w:rPr>
+          <w:sz w:val="24"/>
+          <w:szCs w:val="24"/>
+          <w:lang w:val="de-DE"/>
+        </w:rPr>
+        <w:t>sein.</w:t>
+      </w:r>
+    </w:p>
+    <w:p>
+      <w:pPr>
+        <w:pStyle w:val="Textkrper"/>
+        <w:spacing w:lineRule="auto" w:line="240" w:before="0" w:after="57"/>
+        <w:jc w:val="both"/>
+        <w:rPr/>
+      </w:pPr>
+      <w:r>
+        <w:rPr>
+          <w:sz w:val="24"/>
+          <w:szCs w:val="24"/>
+          <w:lang w:val="de-DE"/>
+        </w:rPr>
+        <w:t xml:space="preserve">Die Ergebnisse des Wettbewerbs werden </w:t>
+      </w:r>
+      <w:r>
+        <w:rPr>
+          <w:b/>
+          <w:bCs/>
+          <w:sz w:val="24"/>
+          <w:szCs w:val="24"/>
+          <w:lang w:val="de-DE"/>
+        </w:rPr>
+        <w:t xml:space="preserve">bis zum 22. April 2020 </w:t>
+      </w:r>
+      <w:r>
+        <w:rPr>
+          <w:b w:val="false"/>
+          <w:bCs w:val="false"/>
+          <w:sz w:val="24"/>
+          <w:szCs w:val="24"/>
+          <w:lang w:val="de-DE"/>
+        </w:rPr>
+        <w:t xml:space="preserve">ausgewertet und </w:t>
+      </w:r>
+      <w:r>
+        <w:rPr>
+          <w:sz w:val="24"/>
+          <w:szCs w:val="24"/>
+          <w:lang w:val="de-DE"/>
+        </w:rPr>
+        <w:t xml:space="preserve">bekannt gegeben. Die Gewinner und die aktivsten Teilnehmer des Wettbewerbs werden </w:t>
+      </w:r>
+      <w:r>
+        <w:rPr>
+          <w:sz w:val="24"/>
+          <w:szCs w:val="24"/>
+          <w:lang w:val="de-DE"/>
+        </w:rPr>
+        <w:t xml:space="preserve">zum </w:t>
+      </w:r>
+      <w:r>
+        <w:rPr>
+          <w:sz w:val="24"/>
+          <w:szCs w:val="24"/>
+          <w:lang w:val="de-DE"/>
+        </w:rPr>
+        <w:t xml:space="preserve">TRIZ Developers Summit eingeladen, </w:t>
+      </w:r>
+      <w:r>
+        <w:rPr>
+          <w:sz w:val="24"/>
+          <w:szCs w:val="24"/>
+          <w:lang w:val="de-DE"/>
+        </w:rPr>
+        <w:t xml:space="preserve">der </w:t>
+      </w:r>
+      <w:r>
+        <w:rPr>
+          <w:sz w:val="24"/>
+          <w:szCs w:val="24"/>
+          <w:lang w:val="de-DE"/>
+        </w:rPr>
+        <w:t>im Juni 2020 in Minsk stattfinden wird.</w:t>
+      </w:r>
     </w:p>
     <w:p>
       <w:pPr>
@@ -862,70 +1383,44 @@
         <w:spacing w:before="0" w:after="0"/>
         <w:jc w:val="both"/>
         <w:rPr>
-          <w:sz w:val="24"/>
-          <w:szCs w:val="24"/>
-        </w:rPr>
-      </w:pPr>
-      <w:r>
-        <w:rPr>
-          <w:sz w:val="24"/>
-          <w:szCs w:val="24"/>
-          <w:lang w:val="de-DE"/>
-        </w:rPr>
-        <w:t>Zur Organisation des Wettbewerbs ernennt das Organisationskomitee seine regionalen Vertreter, die die Verteilung der Wettbewerbsaufgaben organisieren, die Antworten erhalten und an das Organisationskomitee des Wettbewerbs senden. Bitte senden Sie Ihre Bewerbungsunterlagen bis zum 20. Dezember 2019. Regionalvertreter haben das Recht, Leitlinien und zusätzliche Beratung zur Organisation der regionalen Wettbewerbsphase zu erhalten. In einer Region können mehrere Vertreter des Wettbewerbs anwesend sein.</w:t>
+          <w:lang w:val="de-DE"/>
+        </w:rPr>
+      </w:pPr>
+      <w:r>
+        <w:rPr>
+          <w:lang w:val="de-DE"/>
+        </w:rPr>
       </w:r>
     </w:p>
     <w:p>
       <w:pPr>
         <w:pStyle w:val="Textkrper"/>
         <w:spacing w:before="0" w:after="0"/>
-        <w:jc w:val="both"/>
-        <w:rPr>
-          <w:sz w:val="24"/>
-          <w:szCs w:val="24"/>
-        </w:rPr>
-      </w:pPr>
-      <w:r>
-        <w:rPr>
-          <w:sz w:val="24"/>
-          <w:szCs w:val="24"/>
-          <w:lang w:val="de-DE"/>
-        </w:rPr>
-        <w:t>Die Ergebnisse des Wettbewerbs werden bis zum 22. April 2020 bekannt gegeben. Die Gewinner und die aktivsten Teilnehmer des Wettbewerbs werden zur Konferenz des TRIZ Developers Summit eingeladen, die im Juni 2020 in Minsk stattfinden wird.</w:t>
-      </w:r>
-    </w:p>
-    <w:p>
-      <w:pPr>
-        <w:pStyle w:val="Textkrper"/>
-        <w:spacing w:before="0" w:after="0"/>
-        <w:jc w:val="both"/>
-        <w:rPr>
-          <w:lang w:val="de-DE"/>
-        </w:rPr>
-      </w:pPr>
-      <w:r>
-        <w:rPr>
-          <w:sz w:val="24"/>
-          <w:szCs w:val="24"/>
-        </w:rPr>
-      </w:r>
-    </w:p>
-    <w:p>
-      <w:pPr>
-        <w:pStyle w:val="Textkrper"/>
-        <w:spacing w:before="0" w:after="0"/>
-        <w:rPr>
-          <w:sz w:val="24"/>
-          <w:szCs w:val="24"/>
-        </w:rPr>
-      </w:pPr>
-      <w:r>
-        <w:rPr>
-          <w:sz w:val="24"/>
-          <w:szCs w:val="24"/>
-          <w:lang w:val="de-DE"/>
-        </w:rPr>
-        <w:t>Organisationskomitee des Wettbewerbs: Rubin N. V., Rubin M. S., Amnuel P. R.</w:t>
+        <w:rPr/>
+      </w:pPr>
+      <w:r>
+        <w:rPr>
+          <w:sz w:val="24"/>
+          <w:szCs w:val="24"/>
+          <w:lang w:val="de-DE"/>
+        </w:rPr>
+        <w:t>Organisationskomitee des Wettbewerbs: Rubin</w:t>
+      </w:r>
+      <w:r>
+        <w:rPr>
+          <w:sz w:val="24"/>
+          <w:szCs w:val="24"/>
+          <w:lang w:val="de-DE"/>
+        </w:rPr>
+        <w:t>a</w:t>
+      </w:r>
+      <w:r>
+        <w:rPr>
+          <w:sz w:val="24"/>
+          <w:szCs w:val="24"/>
+          <w:lang w:val="de-DE"/>
+        </w:rPr>
+        <w:t xml:space="preserve"> N. V., Rubin M. S., Amnuel P. R.</w:t>
       </w:r>
     </w:p>
     <w:sectPr>
@@ -1036,8 +1531,103 @@
       </w:pPr>
     </w:lvl>
   </w:abstractNum>
+  <w:abstractNum w:abstractNumId="2">
+    <w:lvl w:ilvl="0">
+      <w:start w:val="1"/>
+      <w:numFmt w:val="none"/>
+      <w:suff w:val="nothing"/>
+      <w:lvlText w:val=""/>
+      <w:lvlJc w:val="left"/>
+      <w:pPr>
+        <w:ind w:left="0" w:hanging="0"/>
+      </w:pPr>
+    </w:lvl>
+    <w:lvl w:ilvl="1">
+      <w:start w:val="1"/>
+      <w:numFmt w:val="none"/>
+      <w:suff w:val="nothing"/>
+      <w:lvlText w:val=""/>
+      <w:lvlJc w:val="left"/>
+      <w:pPr>
+        <w:ind w:left="0" w:hanging="0"/>
+      </w:pPr>
+    </w:lvl>
+    <w:lvl w:ilvl="2">
+      <w:start w:val="1"/>
+      <w:numFmt w:val="none"/>
+      <w:suff w:val="nothing"/>
+      <w:lvlText w:val=""/>
+      <w:lvlJc w:val="left"/>
+      <w:pPr>
+        <w:ind w:left="0" w:hanging="0"/>
+      </w:pPr>
+    </w:lvl>
+    <w:lvl w:ilvl="3">
+      <w:start w:val="1"/>
+      <w:numFmt w:val="none"/>
+      <w:suff w:val="nothing"/>
+      <w:lvlText w:val=""/>
+      <w:lvlJc w:val="left"/>
+      <w:pPr>
+        <w:ind w:left="0" w:hanging="0"/>
+      </w:pPr>
+    </w:lvl>
+    <w:lvl w:ilvl="4">
+      <w:start w:val="1"/>
+      <w:numFmt w:val="none"/>
+      <w:suff w:val="nothing"/>
+      <w:lvlText w:val=""/>
+      <w:lvlJc w:val="left"/>
+      <w:pPr>
+        <w:ind w:left="0" w:hanging="0"/>
+      </w:pPr>
+    </w:lvl>
+    <w:lvl w:ilvl="5">
+      <w:start w:val="1"/>
+      <w:numFmt w:val="none"/>
+      <w:suff w:val="nothing"/>
+      <w:lvlText w:val=""/>
+      <w:lvlJc w:val="left"/>
+      <w:pPr>
+        <w:ind w:left="0" w:hanging="0"/>
+      </w:pPr>
+    </w:lvl>
+    <w:lvl w:ilvl="6">
+      <w:start w:val="1"/>
+      <w:numFmt w:val="none"/>
+      <w:suff w:val="nothing"/>
+      <w:lvlText w:val=""/>
+      <w:lvlJc w:val="left"/>
+      <w:pPr>
+        <w:ind w:left="0" w:hanging="0"/>
+      </w:pPr>
+    </w:lvl>
+    <w:lvl w:ilvl="7">
+      <w:start w:val="1"/>
+      <w:numFmt w:val="none"/>
+      <w:suff w:val="nothing"/>
+      <w:lvlText w:val=""/>
+      <w:lvlJc w:val="left"/>
+      <w:pPr>
+        <w:ind w:left="0" w:hanging="0"/>
+      </w:pPr>
+    </w:lvl>
+    <w:lvl w:ilvl="8">
+      <w:start w:val="1"/>
+      <w:numFmt w:val="none"/>
+      <w:suff w:val="nothing"/>
+      <w:lvlText w:val=""/>
+      <w:lvlJc w:val="left"/>
+      <w:pPr>
+        <w:ind w:left="0" w:hanging="0"/>
+      </w:pPr>
+    </w:lvl>
+  </w:abstractNum>
   <w:num w:numId="1">
     <w:abstractNumId w:val="1"/>
+  </w:num>
+  <w:num w:numId="2">
+    <w:abstractNumId w:val="2"/>
   </w:num>
 </w:numbering>
 </file>
@@ -1048,7 +1638,6 @@
     <w:rPrDefault>
       <w:rPr>
         <w:rFonts w:ascii="Calibri" w:hAnsi="Calibri" w:eastAsia="Calibri" w:cs="" w:asciiTheme="minorHAnsi" w:cstheme="minorBidi" w:eastAsiaTheme="minorHAnsi" w:hAnsiTheme="minorHAnsi"/>
-        <w:sz w:val="22"/>
         <w:szCs w:val="22"/>
         <w:lang w:val="ru-RU" w:eastAsia="en-US" w:bidi="ar-SA"/>
       </w:rPr>
@@ -1202,6 +1791,8 @@
     <w:rsid w:val="009109a6"/>
     <w:pPr>
       <w:widowControl w:val="false"/>
+      <w:bidi w:val="0"/>
+      <w:jc w:val="left"/>
     </w:pPr>
     <w:rPr>
       <w:rFonts w:ascii="Calibri" w:hAnsi="Calibri" w:eastAsia="Calibri" w:cs="" w:asciiTheme="minorHAnsi" w:cstheme="minorBidi" w:eastAsiaTheme="minorHAnsi" w:hAnsiTheme="minorHAnsi"/>
@@ -1215,7 +1806,6 @@
   <w:style w:type="paragraph" w:styleId="Berschrift2">
     <w:name w:val="Heading 2"/>
     <w:basedOn w:val="Berschrift"/>
-    <w:next w:val="Textkrper"/>
     <w:qFormat/>
     <w:pPr>
       <w:numPr>
@@ -1287,6 +1877,41 @@
     <w:qFormat/>
     <w:rPr>
       <w:rFonts w:ascii="OpenSymbol" w:hAnsi="OpenSymbol" w:eastAsia="OpenSymbol" w:cs="OpenSymbol"/>
+    </w:rPr>
+  </w:style>
+  <w:style w:type="character" w:styleId="ListLabel3">
+    <w:name w:val="ListLabel 3"/>
+    <w:qFormat/>
+    <w:rPr>
+      <w:sz w:val="24"/>
+      <w:szCs w:val="24"/>
+      <w:lang w:val="en-US"/>
+    </w:rPr>
+  </w:style>
+  <w:style w:type="character" w:styleId="ListLabel4">
+    <w:name w:val="ListLabel 4"/>
+    <w:qFormat/>
+    <w:rPr>
+      <w:sz w:val="24"/>
+      <w:szCs w:val="24"/>
+    </w:rPr>
+  </w:style>
+  <w:style w:type="character" w:styleId="ListLabel5">
+    <w:name w:val="ListLabel 5"/>
+    <w:qFormat/>
+    <w:rPr>
+      <w:sz w:val="24"/>
+      <w:szCs w:val="24"/>
+      <w:lang w:val="de-DE"/>
+    </w:rPr>
+  </w:style>
+  <w:style w:type="character" w:styleId="ListLabel6">
+    <w:name w:val="ListLabel 6"/>
+    <w:qFormat/>
+    <w:rPr>
+      <w:sz w:val="24"/>
+      <w:szCs w:val="24"/>
+      <w:lang w:val="de-DE"/>
     </w:rPr>
   </w:style>
   <w:style w:type="paragraph" w:styleId="Berschrift">

</xml_diff>